<commit_message>
Added assignments as docx files for you all to hate ;)
</commit_message>
<xml_diff>
--- a/comp240/1/comp240_1.docx
+++ b/comp240/1/comp240_1.docx
@@ -12,6 +12,10 @@
         <w:pStyle w:val="BodyText"/>
       </w:pPr>
       <w:r>
+        <w:rPr>
+          <w:noProof/>
+          <w:lang w:eastAsia="en-GB"/>
+        </w:rPr>
         <w:drawing>
           <wp:anchor distT="0" distB="0" distL="114300" distR="114300" simplePos="0" relativeHeight="251664384" behindDoc="0" locked="0" layoutInCell="1" allowOverlap="1">
             <wp:simplePos x="0" y="0"/>
@@ -236,11 +240,16 @@
     </w:p>
     <w:p>
       <w:pPr>
+        <w:pStyle w:val="BodyText"/>
+        <w:spacing w:before="69"/>
+        <w:ind w:left="117"/>
+      </w:pPr>
+      <w:r>
         <w:rPr>
-          <w:rFonts w:asciiTheme="minorHAnsi" w:hAnsiTheme="minorHAnsi" w:cstheme="minorHAnsi"/>
-          <w:lang w:val="en-GB"/>
+          <w:color w:val="7F7F7F"/>
         </w:rPr>
-      </w:pPr>
+        <w:t>Gareth Lewis</w:t>
+      </w:r>
     </w:p>
     <w:p>
       <w:pPr>
@@ -256,6 +265,14 @@
         <w:tblStyle w:val="TableGrid"/>
         <w:tblW w:w="11057" w:type="dxa"/>
         <w:tblInd w:w="108" w:type="dxa"/>
+        <w:tblBorders>
+          <w:top w:val="none" w:sz="0" w:space="0" w:color="auto"/>
+          <w:left w:val="none" w:sz="0" w:space="0" w:color="auto"/>
+          <w:bottom w:val="none" w:sz="0" w:space="0" w:color="auto"/>
+          <w:right w:val="none" w:sz="0" w:space="0" w:color="auto"/>
+          <w:insideH w:val="none" w:sz="0" w:space="0" w:color="auto"/>
+          <w:insideV w:val="none" w:sz="0" w:space="0" w:color="auto"/>
+        </w:tblBorders>
         <w:tblLayout w:type="fixed"/>
         <w:tblLook w:val="04A0"/>
       </w:tblPr>
@@ -1513,6 +1530,9 @@
             <w:pPr>
               <w:pStyle w:val="Heading1"/>
             </w:pPr>
+            <w:bookmarkStart w:id="0" w:name="OLE_LINK92"/>
+            <w:bookmarkStart w:id="1" w:name="OLE_LINK93"/>
+            <w:bookmarkStart w:id="2" w:name="OLE_LINK94"/>
             <w:r>
               <w:t>Part A</w:t>
             </w:r>
@@ -1534,7 +1554,19 @@
               </w:numPr>
             </w:pPr>
             <w:r>
-              <w:t>Business modelling is adequately addressed using CANVAS</w:t>
+              <w:t xml:space="preserve">Business modelling is adequately addressed using </w:t>
+            </w:r>
+            <w:commentRangeStart w:id="3"/>
+            <w:r>
+              <w:t>CANVAS</w:t>
+            </w:r>
+            <w:commentRangeEnd w:id="3"/>
+            <w:r>
+              <w:rPr>
+                <w:rStyle w:val="CommentReference"/>
+                <w:lang w:val="en-US"/>
+              </w:rPr>
+              <w:commentReference w:id="3"/>
             </w:r>
             <w:r>
               <w:t>.</w:t>
@@ -1603,6 +1635,9 @@
               <w:t xml:space="preserve"> from your tutor within 3 working days.</w:t>
             </w:r>
           </w:p>
+          <w:bookmarkEnd w:id="0"/>
+          <w:bookmarkEnd w:id="1"/>
+          <w:bookmarkEnd w:id="2"/>
           <w:p>
             <w:pPr>
               <w:pStyle w:val="BodyText"/>
@@ -1935,6 +1970,7 @@
             <w:pPr>
               <w:pStyle w:val="BodyText"/>
             </w:pPr>
+            <w:commentRangeStart w:id="4"/>
             <w:r>
               <w:t xml:space="preserve">Use the Business CANVAS as an analytic framework to frame your recommendation. It will be presented as a professional management report. The page count may seem intimidating but, in terms of prep, is broadly </w:t>
             </w:r>
@@ -1946,6 +1982,14 @@
             </w:r>
             <w:r>
               <w:t xml:space="preserve"> </w:t>
+            </w:r>
+            <w:commentRangeEnd w:id="4"/>
+            <w:r>
+              <w:rPr>
+                <w:rStyle w:val="CommentReference"/>
+                <w:lang w:val="en-US"/>
+              </w:rPr>
+              <w:commentReference w:id="4"/>
             </w:r>
           </w:p>
           <w:p>
@@ -2362,7 +2406,7 @@
                 <w:sz w:val="16"/>
               </w:rPr>
             </w:pPr>
-            <w:hyperlink r:id="rId8">
+            <w:hyperlink r:id="rId9">
               <w:r>
                 <w:rPr>
                   <w:rFonts w:ascii="Courier New" w:hAnsi="Courier New" w:cs="Courier New"/>
@@ -2384,7 +2428,7 @@
                 <w:sz w:val="16"/>
               </w:rPr>
             </w:pPr>
-            <w:hyperlink r:id="rId9">
+            <w:hyperlink r:id="rId10">
               <w:r>
                 <w:rPr>
                   <w:rFonts w:ascii="Courier New" w:hAnsi="Courier New" w:cs="Courier New"/>
@@ -2406,7 +2450,7 @@
                 <w:sz w:val="16"/>
               </w:rPr>
             </w:pPr>
-            <w:hyperlink r:id="rId10">
+            <w:hyperlink r:id="rId11">
               <w:r>
                 <w:rPr>
                   <w:rFonts w:ascii="Courier New" w:hAnsi="Courier New" w:cs="Courier New"/>
@@ -2468,7 +2512,7 @@
                 <w:sz w:val="16"/>
               </w:rPr>
             </w:pPr>
-            <w:hyperlink r:id="rId11">
+            <w:hyperlink r:id="rId12">
               <w:r>
                 <w:rPr>
                   <w:rFonts w:ascii="Courier New" w:hAnsi="Courier New" w:cs="Courier New"/>
@@ -7477,6 +7521,51 @@
     </w:sectPr>
   </w:body>
 </w:document>
+</file>
+
+<file path=word/comments.xml><?xml version="1.0" encoding="utf-8"?>
+<w:comments xmlns:ve="http://schemas.openxmlformats.org/markup-compatibility/2006" xmlns:o="urn:schemas-microsoft-com:office:office" xmlns:r="http://schemas.openxmlformats.org/officeDocument/2006/relationships" xmlns:m="http://schemas.openxmlformats.org/officeDocument/2006/math" xmlns:v="urn:schemas-microsoft-com:vml" xmlns:wp="http://schemas.openxmlformats.org/drawingml/2006/wordprocessingDrawing" xmlns:w10="urn:schemas-microsoft-com:office:word" xmlns:w="http://schemas.openxmlformats.org/wordprocessingml/2006/main" xmlns:wne="http://schemas.microsoft.com/office/word/2006/wordml">
+  <w:comment w:id="3" w:author="gareth" w:date="2018-09-12T12:22:00Z" w:initials="g">
+    <w:p>
+      <w:pPr>
+        <w:pStyle w:val="CommentText"/>
+      </w:pPr>
+      <w:r>
+        <w:rPr>
+          <w:rStyle w:val="CommentReference"/>
+        </w:rPr>
+        <w:annotationRef/>
+      </w:r>
+      <w:r>
+        <w:t>!</w:t>
+      </w:r>
+    </w:p>
+  </w:comment>
+  <w:comment w:id="4" w:author="gareth" w:date="2018-09-12T11:59:00Z" w:initials="g">
+    <w:p>
+      <w:pPr>
+        <w:pStyle w:val="CommentText"/>
+      </w:pPr>
+      <w:r>
+        <w:rPr>
+          <w:rStyle w:val="CommentReference"/>
+        </w:rPr>
+        <w:annotationRef/>
+      </w:r>
+      <w:r>
+        <w:t>Gareth</w:t>
+      </w:r>
+    </w:p>
+    <w:p>
+      <w:pPr>
+        <w:pStyle w:val="CommentText"/>
+      </w:pPr>
+      <w:r>
+        <w:t>Make this reflect the components of the assignment!</w:t>
+      </w:r>
+    </w:p>
+  </w:comment>
+</w:comments>
 </file>
 
 <file path=word/numbering.xml><?xml version="1.0" encoding="utf-8"?>
@@ -9864,6 +9953,70 @@
       <w:szCs w:val="16"/>
     </w:rPr>
   </w:style>
+  <w:style w:type="character" w:styleId="CommentReference">
+    <w:name w:val="annotation reference"/>
+    <w:basedOn w:val="DefaultParagraphFont"/>
+    <w:uiPriority w:val="99"/>
+    <w:semiHidden/>
+    <w:unhideWhenUsed/>
+    <w:rsid w:val="0049211C"/>
+    <w:rPr>
+      <w:sz w:val="16"/>
+      <w:szCs w:val="16"/>
+    </w:rPr>
+  </w:style>
+  <w:style w:type="paragraph" w:styleId="CommentText">
+    <w:name w:val="annotation text"/>
+    <w:basedOn w:val="Normal"/>
+    <w:link w:val="CommentTextChar"/>
+    <w:uiPriority w:val="99"/>
+    <w:semiHidden/>
+    <w:unhideWhenUsed/>
+    <w:rsid w:val="0049211C"/>
+    <w:rPr>
+      <w:sz w:val="20"/>
+      <w:szCs w:val="20"/>
+    </w:rPr>
+  </w:style>
+  <w:style w:type="character" w:customStyle="1" w:styleId="CommentTextChar">
+    <w:name w:val="Comment Text Char"/>
+    <w:basedOn w:val="DefaultParagraphFont"/>
+    <w:link w:val="CommentText"/>
+    <w:uiPriority w:val="99"/>
+    <w:semiHidden/>
+    <w:rsid w:val="0049211C"/>
+    <w:rPr>
+      <w:rFonts w:ascii="Verdana" w:eastAsia="Verdana" w:hAnsi="Verdana" w:cs="Verdana"/>
+      <w:sz w:val="20"/>
+      <w:szCs w:val="20"/>
+    </w:rPr>
+  </w:style>
+  <w:style w:type="paragraph" w:styleId="CommentSubject">
+    <w:name w:val="annotation subject"/>
+    <w:basedOn w:val="CommentText"/>
+    <w:next w:val="CommentText"/>
+    <w:link w:val="CommentSubjectChar"/>
+    <w:uiPriority w:val="99"/>
+    <w:semiHidden/>
+    <w:unhideWhenUsed/>
+    <w:rsid w:val="0049211C"/>
+    <w:rPr>
+      <w:b/>
+      <w:bCs/>
+    </w:rPr>
+  </w:style>
+  <w:style w:type="character" w:customStyle="1" w:styleId="CommentSubjectChar">
+    <w:name w:val="Comment Subject Char"/>
+    <w:basedOn w:val="CommentTextChar"/>
+    <w:link w:val="CommentSubject"/>
+    <w:uiPriority w:val="99"/>
+    <w:semiHidden/>
+    <w:rsid w:val="0049211C"/>
+    <w:rPr>
+      <w:b/>
+      <w:bCs/>
+    </w:rPr>
+  </w:style>
 </w:styles>
 </file>
 
@@ -10155,7 +10308,7 @@
 </file>
 
 <file path=customXml/itemProps1.xml><?xml version="1.0" encoding="utf-8"?>
-<ds:datastoreItem xmlns:ds="http://schemas.openxmlformats.org/officeDocument/2006/customXml" ds:itemID="{7798B3F6-4FA8-4DC5-9A94-E08444F02FF5}">
+<ds:datastoreItem xmlns:ds="http://schemas.openxmlformats.org/officeDocument/2006/customXml" ds:itemID="{66208627-735F-4113-9FE5-8371B8113096}">
   <ds:schemaRefs>
     <ds:schemaRef ds:uri="http://schemas.openxmlformats.org/officeDocument/2006/bibliography"/>
   </ds:schemaRefs>

</xml_diff>